<commit_message>
Starting to parse AAS added isTitle operations
</commit_message>
<xml_diff>
--- a/ParseMusicEntries/target/classes/finalized collections/AAS Split/MA Worcester, American Antiquarian Society--sacred music INVENTORY - 1.docx
+++ b/ParseMusicEntries/target/classes/finalized collections/AAS Split/MA Worcester, American Antiquarian Society--sacred music INVENTORY - 1.docx
@@ -11179,73 +11179,539 @@
         <w:rPr>
           <w:i/>
         </w:rPr>
-        <w:t>The Evening Star.  2</w:t>
-      </w:r>
-      <w:r>
-        <w:rPr>
-          <w:i/>
+        <w:t>The Evening Star.  2nd ed.</w:t>
+      </w:r>
+      <w:r>
+        <w:rPr>
+          <w:i/>
+        </w:rPr>
+        <w:t xml:space="preserve">  </w:t>
+      </w:r>
+      <w:r>
+        <w:t xml:space="preserve">Utica, N. Y.: William Williams, for </w:t>
+      </w:r>
+      <w:proofErr w:type="spellStart"/>
+      <w:r>
+        <w:t>Benoni</w:t>
+      </w:r>
+      <w:proofErr w:type="spellEnd"/>
+      <w:r>
+        <w:t xml:space="preserve"> Adams and L. and B. Todd, 1820.  </w:t>
+      </w:r>
+      <w:r>
+        <w:t>36 pp.  Appears to be complete.  MS. music on 6 unnumbered additional leaves bound in after printed portion.</w:t>
+      </w:r>
+    </w:p>
+    <w:p>
+      <w:r>
+        <w:tab/>
+        <w:t xml:space="preserve">inscriptions: front cover, </w:t>
+      </w:r>
+      <w:r>
+        <w:t>“</w:t>
+      </w:r>
+      <w:r>
+        <w:t xml:space="preserve">Anna Rogers / Stillwater [Saratoga County?] / </w:t>
+      </w:r>
+    </w:p>
+    <w:p>
+      <w:r>
+        <w:tab/>
+      </w:r>
+      <w:r>
+        <w:tab/>
+        <w:t>[AD?] 1822   8</w:t>
+      </w:r>
+      <w:r>
+        <w:rPr>
           <w:vertAlign w:val="superscript"/>
         </w:rPr>
+        <w:t>th</w:t>
+      </w:r>
+      <w:r>
+        <w:t xml:space="preserve"> of 1</w:t>
+      </w:r>
+      <w:r>
+        <w:rPr>
+          <w:vertAlign w:val="superscript"/>
+        </w:rPr>
+        <w:t>st</w:t>
+      </w:r>
+      <w:r>
+        <w:t xml:space="preserve"> Month</w:t>
+      </w:r>
+      <w:r>
+        <w:t>”</w:t>
+      </w:r>
+      <w:r>
+        <w:t xml:space="preserve">; a. l. [4] </w:t>
+      </w:r>
+      <w:r>
+        <w:rPr>
+          <w:i/>
+        </w:rPr>
+        <w:t>verso</w:t>
+      </w:r>
+      <w:r>
+        <w:t xml:space="preserve">, </w:t>
+      </w:r>
+      <w:r>
+        <w:t>“</w:t>
+      </w:r>
+      <w:r>
+        <w:t xml:space="preserve">David’s </w:t>
+      </w:r>
+      <w:proofErr w:type="spellStart"/>
+      <w:r>
+        <w:t>Lamen</w:t>
+      </w:r>
+      <w:proofErr w:type="spellEnd"/>
+      <w:r>
+        <w:t>[t</w:t>
+      </w:r>
+      <w:proofErr w:type="gramStart"/>
+      <w:r>
+        <w:t>?]</w:t>
+      </w:r>
+      <w:proofErr w:type="spellStart"/>
+      <w:r>
+        <w:t>ation</w:t>
+      </w:r>
+      <w:proofErr w:type="spellEnd"/>
+      <w:proofErr w:type="gramEnd"/>
+      <w:r>
+        <w:t xml:space="preserve"> / </w:t>
+      </w:r>
+    </w:p>
+    <w:p>
+      <w:r>
+        <w:tab/>
+      </w:r>
+      <w:r>
+        <w:tab/>
+        <w:t>[first + last name, not quite legible]</w:t>
+      </w:r>
+      <w:r>
+        <w:t>”</w:t>
+      </w:r>
+      <w:r>
+        <w:t xml:space="preserve"> (pencil); a. l. [6] </w:t>
+      </w:r>
+      <w:r>
+        <w:rPr>
+          <w:i/>
+        </w:rPr>
+        <w:t>verso</w:t>
+      </w:r>
+      <w:r>
+        <w:t xml:space="preserve">, Oscar C[.] </w:t>
+      </w:r>
+    </w:p>
+    <w:p>
+      <w:r>
+        <w:tab/>
+      </w:r>
+      <w:r>
+        <w:tab/>
+        <w:t>Moody [K</w:t>
+      </w:r>
+      <w:proofErr w:type="gramStart"/>
+      <w:r>
+        <w:t>?]</w:t>
+      </w:r>
+      <w:proofErr w:type="spellStart"/>
+      <w:r>
+        <w:t>etchums</w:t>
+      </w:r>
+      <w:proofErr w:type="spellEnd"/>
+      <w:proofErr w:type="gramEnd"/>
+      <w:r>
+        <w:t xml:space="preserve"> Corners</w:t>
+      </w:r>
+      <w:r>
+        <w:t>”</w:t>
+      </w:r>
+      <w:r>
+        <w:t xml:space="preserve"> (pencil)</w:t>
+      </w:r>
+    </w:p>
+    <w:p>
+      <w:r>
+        <w:tab/>
+        <w:t>MS. music is 1 secular tune</w:t>
+      </w:r>
+      <w:r>
+        <w:t>,</w:t>
+      </w:r>
+      <w:r>
+        <w:t xml:space="preserve"> 4 sacred pieces, + some musical miscellany; </w:t>
+      </w:r>
+    </w:p>
+    <w:p>
+      <w:r>
+        <w:tab/>
+      </w:r>
+      <w:r>
+        <w:tab/>
+      </w:r>
+      <w:r>
+        <w:t xml:space="preserve">sacred entries are set for 3 + 4 voices, with melody in </w:t>
+      </w:r>
+      <w:r>
+        <w:t xml:space="preserve">middle voice of </w:t>
+      </w:r>
+    </w:p>
+    <w:p>
+      <w:r>
+        <w:tab/>
+      </w:r>
+      <w:r>
+        <w:tab/>
+        <w:t>3-voice settings + 3</w:t>
+      </w:r>
+      <w:r>
+        <w:rPr>
+          <w:vertAlign w:val="superscript"/>
+        </w:rPr>
+        <w:t>rd</w:t>
+      </w:r>
+      <w:r>
+        <w:t xml:space="preserve"> voice down in 4-voice setting (melodic voice </w:t>
+      </w:r>
+    </w:p>
+    <w:p>
+      <w:r>
+        <w:tab/>
+      </w:r>
+      <w:r>
+        <w:tab/>
+        <w:t>is likely intended to be tenor, by its position)</w:t>
+      </w:r>
+      <w:r>
+        <w:t>; in 2 entries</w:t>
+      </w:r>
+      <w:r>
+        <w:t>,</w:t>
+      </w:r>
+      <w:r>
+        <w:t xml:space="preserve"> only 1</w:t>
+      </w:r>
+      <w:r>
+        <w:rPr>
+          <w:vertAlign w:val="superscript"/>
+        </w:rPr>
+        <w:t>st</w:t>
+      </w:r>
+      <w:r>
+        <w:t xml:space="preserve"> </w:t>
+      </w:r>
+    </w:p>
+    <w:p>
+      <w:r>
+        <w:tab/>
+      </w:r>
+      <w:r>
+        <w:tab/>
+      </w:r>
+      <w:r>
+        <w:t>note of 2</w:t>
+      </w:r>
+      <w:r>
+        <w:rPr>
+          <w:vertAlign w:val="superscript"/>
+        </w:rPr>
         <w:t>nd</w:t>
       </w:r>
       <w:r>
-        <w:rPr>
-          <w:i/>
-        </w:rPr>
-        <w:t xml:space="preserve"> ed</w:t>
-      </w:r>
-      <w:r>
-        <w:t>.</w:t>
-      </w:r>
-      <w:r>
-        <w:rPr>
-          <w:i/>
-        </w:rPr>
-        <w:t xml:space="preserve">  </w:t>
-      </w:r>
-      <w:r>
-        <w:t xml:space="preserve">Utica, N. Y.: William Williams, for </w:t>
-      </w:r>
-      <w:proofErr w:type="spellStart"/>
-      <w:r>
-        <w:t>Benoni</w:t>
-      </w:r>
-      <w:proofErr w:type="spellEnd"/>
-      <w:r>
-        <w:t xml:space="preserve"> Adams and L. and B. Todd, 1820.  </w:t>
-      </w:r>
-      <w:r>
-        <w:t>36 pp.  Appears to be complete.  MS. music on 6 unnumbered additional leaves bound in after printed portion.</w:t>
-      </w:r>
-    </w:p>
-    <w:p>
-      <w:r>
-        <w:tab/>
-        <w:t xml:space="preserve">inscriptions: front cover, </w:t>
-      </w:r>
-      <w:r>
-        <w:t>“</w:t>
-      </w:r>
-      <w:r>
-        <w:t xml:space="preserve">Anna Rogers / Stillwater [Saratoga County?] / </w:t>
-      </w:r>
-    </w:p>
-    <w:p>
-      <w:r>
-        <w:tab/>
-      </w:r>
-      <w:r>
-        <w:tab/>
-        <w:t>[AD?] 1822   8</w:t>
+        <w:t xml:space="preserve"> voice down is present, so these are essentially 3-voice </w:t>
+      </w:r>
+    </w:p>
+    <w:p>
+      <w:r>
+        <w:tab/>
+      </w:r>
+      <w:r>
+        <w:tab/>
+        <w:t xml:space="preserve">settings </w:t>
+      </w:r>
+    </w:p>
+    <w:p>
+      <w:r>
+        <w:tab/>
+        <w:t xml:space="preserve">texts for MS. entries 2-5 written below treble part, suggesting that copyist </w:t>
+      </w:r>
+    </w:p>
+    <w:p>
+      <w:r>
+        <w:tab/>
+      </w:r>
+      <w:r>
+        <w:tab/>
+        <w:t>sang treble</w:t>
+      </w:r>
+    </w:p>
+    <w:p>
+      <w:r>
+        <w:tab/>
+        <w:t>MS. music entries:</w:t>
+      </w:r>
+    </w:p>
+    <w:p>
+      <w:r>
+        <w:tab/>
+      </w:r>
+      <w:r>
+        <w:tab/>
+        <w:t xml:space="preserve">a. l. [1] </w:t>
+      </w:r>
+      <w:r>
+        <w:rPr>
+          <w:i/>
+        </w:rPr>
+        <w:t>recto</w:t>
+      </w:r>
+      <w:r>
+        <w:t xml:space="preserve">: The Three Friends, melody, bass, </w:t>
+      </w:r>
+      <w:proofErr w:type="spellStart"/>
+      <w:r>
+        <w:t>Dm</w:t>
+      </w:r>
+      <w:proofErr w:type="spellEnd"/>
+      <w:r>
+        <w:t xml:space="preserve">, </w:t>
+      </w:r>
+    </w:p>
+    <w:p>
+      <w:r>
+        <w:tab/>
+      </w:r>
+      <w:r>
+        <w:tab/>
+      </w:r>
+      <w:r>
+        <w:tab/>
+        <w:t>55|4321|5,77|7U1D54|5</w:t>
+      </w:r>
+    </w:p>
+    <w:p>
+      <w:r>
+        <w:tab/>
+      </w:r>
+      <w:r>
+        <w:tab/>
+        <w:t xml:space="preserve">a. l. [1] </w:t>
+      </w:r>
+      <w:r>
+        <w:rPr>
+          <w:i/>
+        </w:rPr>
+        <w:t>verso</w:t>
+      </w:r>
+      <w:r>
+        <w:t xml:space="preserve">-a. l. [2] </w:t>
+      </w:r>
+      <w:r>
+        <w:rPr>
+          <w:i/>
+        </w:rPr>
+        <w:t>recto</w:t>
+      </w:r>
+      <w:r>
+        <w:t xml:space="preserve">: </w:t>
+      </w:r>
+      <w:r>
+        <w:rPr>
+          <w:smallCaps/>
+        </w:rPr>
+        <w:t>North Salem</w:t>
+      </w:r>
+      <w:r>
+        <w:t xml:space="preserve"> [by Jenks], 3 voices, </w:t>
+      </w:r>
+      <w:proofErr w:type="spellStart"/>
+      <w:r>
+        <w:t>Em</w:t>
+      </w:r>
+      <w:proofErr w:type="spellEnd"/>
+      <w:r>
+        <w:t xml:space="preserve">, </w:t>
+      </w:r>
+    </w:p>
+    <w:p>
+      <w:r>
+        <w:tab/>
+      </w:r>
+      <w:r>
+        <w:tab/>
+      </w:r>
+      <w:r>
+        <w:tab/>
+        <w:t xml:space="preserve">555|3157|U1, </w:t>
+      </w:r>
+      <w:proofErr w:type="gramStart"/>
+      <w:r>
+        <w:t>My</w:t>
+      </w:r>
+      <w:proofErr w:type="gramEnd"/>
+      <w:r>
+        <w:t xml:space="preserve"> soul come meditate the day</w:t>
+      </w:r>
+    </w:p>
+    <w:p>
+      <w:r>
+        <w:tab/>
+      </w:r>
+      <w:r>
+        <w:tab/>
+        <w:t xml:space="preserve">a. l. [2] </w:t>
+      </w:r>
+      <w:r>
+        <w:rPr>
+          <w:i/>
+        </w:rPr>
+        <w:t>verso</w:t>
+      </w:r>
+      <w:r>
+        <w:t xml:space="preserve">-a. l. [3] </w:t>
+      </w:r>
+      <w:r>
+        <w:rPr>
+          <w:i/>
+        </w:rPr>
+        <w:t>recto</w:t>
+      </w:r>
+      <w:r>
+        <w:t xml:space="preserve">: </w:t>
+      </w:r>
+      <w:r>
+        <w:rPr>
+          <w:smallCaps/>
+        </w:rPr>
+        <w:t>Cowper</w:t>
+      </w:r>
+      <w:r>
+        <w:t xml:space="preserve"> [possibly by Holden], 3 voices, Gm, </w:t>
+      </w:r>
+      <w:r>
+        <w:tab/>
+      </w:r>
+      <w:r>
+        <w:tab/>
+      </w:r>
+      <w:r>
+        <w:tab/>
+      </w:r>
+      <w:r>
+        <w:tab/>
+      </w:r>
+      <w:r>
+        <w:t xml:space="preserve">1|3355|1D#7U1, Forgive the song that falls so low; staff, bar </w:t>
+      </w:r>
+    </w:p>
+    <w:p>
+      <w:r>
+        <w:tab/>
+      </w:r>
+      <w:r>
+        <w:tab/>
+      </w:r>
+      <w:r>
+        <w:tab/>
+      </w:r>
+      <w:r>
+        <w:t>lines, clef, time signature, key signature, + 1</w:t>
       </w:r>
       <w:r>
         <w:rPr>
           <w:vertAlign w:val="superscript"/>
         </w:rPr>
-        <w:t>th</w:t>
-      </w:r>
-      <w:r>
-        <w:t xml:space="preserve"> of 1</w:t>
+        <w:t>st</w:t>
+      </w:r>
+      <w:r>
+        <w:t xml:space="preserve"> note supplied for </w:t>
+      </w:r>
+    </w:p>
+    <w:p>
+      <w:r>
+        <w:tab/>
+      </w:r>
+      <w:r>
+        <w:tab/>
+      </w:r>
+      <w:r>
+        <w:tab/>
+      </w:r>
+      <w:proofErr w:type="spellStart"/>
+      <w:r>
+        <w:t>counter part</w:t>
+      </w:r>
+      <w:proofErr w:type="spellEnd"/>
+      <w:r>
+        <w:t xml:space="preserve">, but no </w:t>
+      </w:r>
+      <w:r>
+        <w:t>more</w:t>
+      </w:r>
+    </w:p>
+    <w:p>
+      <w:r>
+        <w:tab/>
+      </w:r>
+      <w:r>
+        <w:tab/>
+        <w:t xml:space="preserve">a. l. [3] </w:t>
+      </w:r>
+      <w:r>
+        <w:rPr>
+          <w:i/>
+        </w:rPr>
+        <w:t>verso</w:t>
+      </w:r>
+      <w:r>
+        <w:t xml:space="preserve">-a. l. [4] </w:t>
+      </w:r>
+      <w:r>
+        <w:rPr>
+          <w:i/>
+        </w:rPr>
+        <w:t>recto</w:t>
+      </w:r>
+      <w:r>
+        <w:t xml:space="preserve">: </w:t>
+      </w:r>
+      <w:r>
+        <w:rPr>
+          <w:smallCaps/>
+        </w:rPr>
+        <w:t>Liberty</w:t>
+      </w:r>
+      <w:r>
+        <w:t xml:space="preserve"> [by Ingham], 3 voices, Am, </w:t>
+      </w:r>
+    </w:p>
+    <w:p>
+      <w:r>
+        <w:tab/>
+      </w:r>
+      <w:r>
+        <w:tab/>
+      </w:r>
+      <w:r>
+        <w:tab/>
+        <w:t xml:space="preserve">1|3345|312, Mortals can you refrain your tongues; staff, bar </w:t>
+      </w:r>
+    </w:p>
+    <w:p>
+      <w:r>
+        <w:tab/>
+      </w:r>
+      <w:r>
+        <w:tab/>
+      </w:r>
+      <w:r>
+        <w:tab/>
+        <w:t>lines, clef, time signature, + 1</w:t>
       </w:r>
       <w:r>
         <w:rPr>
@@ -11254,13 +11720,71 @@
         <w:t>st</w:t>
       </w:r>
       <w:r>
-        <w:t xml:space="preserve"> Month</w:t>
-      </w:r>
-      <w:r>
-        <w:t>”</w:t>
-      </w:r>
-      <w:r>
-        <w:t xml:space="preserve">; a. l. [4] </w:t>
+        <w:t xml:space="preserve"> note supplied for </w:t>
+      </w:r>
+      <w:proofErr w:type="spellStart"/>
+      <w:r>
+        <w:t>counter part</w:t>
+      </w:r>
+      <w:proofErr w:type="spellEnd"/>
+      <w:r>
+        <w:t xml:space="preserve">, </w:t>
+      </w:r>
+    </w:p>
+    <w:p>
+      <w:pPr>
+        <w:rPr>
+          <w:i/>
+        </w:rPr>
+      </w:pPr>
+      <w:r>
+        <w:tab/>
+      </w:r>
+      <w:r>
+        <w:tab/>
+      </w:r>
+      <w:r>
+        <w:tab/>
+        <w:t xml:space="preserve">but no more; printed before 1821 only in Bushnell, </w:t>
+      </w:r>
+      <w:r>
+        <w:rPr>
+          <w:i/>
+        </w:rPr>
+        <w:t xml:space="preserve">The Musical </w:t>
+      </w:r>
+    </w:p>
+    <w:p>
+      <w:r>
+        <w:rPr>
+          <w:i/>
+        </w:rPr>
+        <w:tab/>
+      </w:r>
+      <w:r>
+        <w:rPr>
+          <w:i/>
+        </w:rPr>
+        <w:tab/>
+      </w:r>
+      <w:r>
+        <w:rPr>
+          <w:i/>
+        </w:rPr>
+        <w:tab/>
+        <w:t>Synopsis</w:t>
+      </w:r>
+      <w:r>
+        <w:t xml:space="preserve"> (1807)</w:t>
+      </w:r>
+    </w:p>
+    <w:p>
+      <w:r>
+        <w:tab/>
+      </w:r>
+      <w:r>
+        <w:tab/>
+        <w:t xml:space="preserve"> a. l. [4] </w:t>
       </w:r>
       <w:r>
         <w:rPr>
@@ -11269,714 +11793,183 @@
         <w:t>verso</w:t>
       </w:r>
       <w:r>
-        <w:t xml:space="preserve">, </w:t>
-      </w:r>
-      <w:r>
-        <w:t>“</w:t>
-      </w:r>
-      <w:r>
-        <w:t xml:space="preserve">David’s </w:t>
-      </w:r>
-      <w:proofErr w:type="spellStart"/>
-      <w:r>
-        <w:t>Lamen</w:t>
-      </w:r>
-      <w:proofErr w:type="spellEnd"/>
-      <w:r>
-        <w:t>[t</w:t>
+        <w:t xml:space="preserve">-a. l. [5] </w:t>
+      </w:r>
+      <w:r>
+        <w:rPr>
+          <w:i/>
+        </w:rPr>
+        <w:t>recto</w:t>
+      </w:r>
+      <w:r>
+        <w:t xml:space="preserve">: </w:t>
+      </w:r>
+      <w:r>
+        <w:rPr>
+          <w:smallCaps/>
+        </w:rPr>
+        <w:t>David’s Lamentation</w:t>
+      </w:r>
+      <w:r>
+        <w:t xml:space="preserve"> [by Billings], 4 voices, </w:t>
+      </w:r>
+    </w:p>
+    <w:p>
+      <w:r>
+        <w:tab/>
+      </w:r>
+      <w:r>
+        <w:tab/>
+      </w:r>
+      <w:r>
+        <w:tab/>
+        <w:t>Am, 112|32|323|4[-]2D7, David the king was grieved &amp; moved</w:t>
+      </w:r>
+    </w:p>
+    <w:p>
+      <w:r>
+        <w:tab/>
+      </w:r>
+      <w:r>
+        <w:tab/>
+        <w:t xml:space="preserve">a. l. [6] </w:t>
+      </w:r>
+      <w:r>
+        <w:rPr>
+          <w:i/>
+        </w:rPr>
+        <w:t>verso</w:t>
+      </w:r>
+      <w:r>
+        <w:t xml:space="preserve">: penciled notes on </w:t>
+      </w:r>
+      <w:proofErr w:type="spellStart"/>
+      <w:r>
+        <w:t>clefless</w:t>
+      </w:r>
+      <w:proofErr w:type="spellEnd"/>
+      <w:r>
+        <w:t xml:space="preserve"> staff: 8 whole notes (with </w:t>
+      </w:r>
+    </w:p>
+    <w:p>
+      <w:r>
+        <w:tab/>
+      </w:r>
+      <w:r>
+        <w:tab/>
+      </w:r>
+      <w:r>
+        <w:tab/>
+        <w:t xml:space="preserve">treble clef, would be E F G </w:t>
       </w:r>
       <w:proofErr w:type="gramStart"/>
       <w:r>
-        <w:t>?]</w:t>
-      </w:r>
-      <w:proofErr w:type="spellStart"/>
-      <w:r>
-        <w:t>ation</w:t>
-      </w:r>
-      <w:proofErr w:type="spellEnd"/>
+        <w:t>A</w:t>
+      </w:r>
       <w:proofErr w:type="gramEnd"/>
       <w:r>
-        <w:t xml:space="preserve"> / </w:t>
-      </w:r>
-    </w:p>
-    <w:p>
-      <w:r>
-        <w:tab/>
-      </w:r>
-      <w:r>
-        <w:tab/>
-        <w:t>[first + last name, not quite legible]</w:t>
-      </w:r>
-      <w:r>
-        <w:t>”</w:t>
-      </w:r>
-      <w:r>
-        <w:t xml:space="preserve"> (pencil); a. l. [6] </w:t>
-      </w:r>
-      <w:r>
-        <w:rPr>
-          <w:i/>
-        </w:rPr>
-        <w:t>verso</w:t>
-      </w:r>
-      <w:r>
-        <w:t xml:space="preserve">, Oscar C[.] </w:t>
-      </w:r>
-    </w:p>
-    <w:p>
-      <w:r>
-        <w:tab/>
-      </w:r>
-      <w:r>
-        <w:tab/>
-        <w:t>Moody [K</w:t>
-      </w:r>
+        <w:t xml:space="preserve"> </w:t>
+      </w:r>
+      <w:proofErr w:type="spellStart"/>
+      <w:r>
+        <w:t>A</w:t>
+      </w:r>
+      <w:proofErr w:type="spellEnd"/>
+      <w:r>
+        <w:t xml:space="preserve"> G F E; vocal exercise?) then 6 </w:t>
+      </w:r>
+    </w:p>
+    <w:p>
+      <w:r>
+        <w:lastRenderedPageBreak/>
+        <w:tab/>
+      </w:r>
+      <w:r>
+        <w:tab/>
+      </w:r>
+      <w:r>
+        <w:tab/>
+        <w:t xml:space="preserve">eighth notes (marked above these: E f </w:t>
+      </w:r>
+      <w:proofErr w:type="spellStart"/>
+      <w:r>
+        <w:t>f</w:t>
+      </w:r>
+      <w:proofErr w:type="spellEnd"/>
+      <w:r>
+        <w:t xml:space="preserve"> [f?] E C) + 8 additional </w:t>
+      </w:r>
+    </w:p>
+    <w:p>
+      <w:r>
+        <w:tab/>
+      </w:r>
+      <w:r>
+        <w:tab/>
+      </w:r>
+      <w:r>
+        <w:tab/>
+        <w:t xml:space="preserve">note letter-names, B a c a d [d?] [d?] [a?] </w:t>
+      </w:r>
+    </w:p>
+    <w:p>
+      <w:r>
+        <w:tab/>
+      </w:r>
+      <w:r>
+        <w:rPr>
+          <w:b/>
+        </w:rPr>
+        <w:t>DP A0105; Catalog Record #355737</w:t>
+      </w:r>
+    </w:p>
+    <w:p/>
+    <w:p>
+      <w:r>
+        <w:rPr>
+          <w:smallCaps/>
+        </w:rPr>
+        <w:t xml:space="preserve">2.  </w:t>
+      </w:r>
+      <w:proofErr w:type="spellStart"/>
+      <w:r>
+        <w:rPr>
+          <w:smallCaps/>
+        </w:rPr>
+        <w:t>Adeste</w:t>
+      </w:r>
+      <w:proofErr w:type="spellEnd"/>
+      <w:r>
+        <w:rPr>
+          <w:smallCaps/>
+        </w:rPr>
+        <w:t xml:space="preserve"> </w:t>
+      </w:r>
+      <w:proofErr w:type="spellStart"/>
       <w:proofErr w:type="gramStart"/>
       <w:r>
-        <w:t>?]</w:t>
-      </w:r>
-      <w:proofErr w:type="spellStart"/>
-      <w:r>
-        <w:t>etchums</w:t>
-      </w:r>
-      <w:proofErr w:type="spellEnd"/>
+        <w:rPr>
+          <w:smallCaps/>
+        </w:rPr>
+        <w:t>Fideles</w:t>
+      </w:r>
+      <w:proofErr w:type="spellEnd"/>
+      <w:r>
+        <w:t>[</w:t>
+      </w:r>
       <w:proofErr w:type="gramEnd"/>
       <w:r>
-        <w:t xml:space="preserve"> Corners</w:t>
-      </w:r>
-      <w:r>
-        <w:t>”</w:t>
-      </w:r>
-      <w:r>
-        <w:t xml:space="preserve"> (pencil)</w:t>
-      </w:r>
-    </w:p>
-    <w:p>
-      <w:r>
-        <w:tab/>
-        <w:t>MS. music is 1 secular tune</w:t>
-      </w:r>
-      <w:r>
-        <w:t>,</w:t>
-      </w:r>
-      <w:r>
-        <w:t xml:space="preserve"> 4 sacred pieces, + some musical miscellany; </w:t>
-      </w:r>
-    </w:p>
-    <w:p>
-      <w:r>
-        <w:tab/>
-      </w:r>
-      <w:r>
-        <w:tab/>
-      </w:r>
-      <w:r>
-        <w:t xml:space="preserve">sacred entries are set for 3 + 4 voices, with melody in </w:t>
-      </w:r>
-      <w:r>
-        <w:t xml:space="preserve">middle voice of </w:t>
-      </w:r>
-    </w:p>
-    <w:p>
-      <w:r>
-        <w:tab/>
-      </w:r>
-      <w:r>
-        <w:tab/>
-        <w:t>3-voice settings + 3</w:t>
-      </w:r>
-      <w:r>
-        <w:rPr>
-          <w:vertAlign w:val="superscript"/>
-        </w:rPr>
-        <w:t>rd</w:t>
-      </w:r>
-      <w:r>
-        <w:t xml:space="preserve"> voice down in 4-voice setting (melodic voice </w:t>
-      </w:r>
-    </w:p>
-    <w:p>
-      <w:r>
-        <w:tab/>
-      </w:r>
-      <w:r>
-        <w:tab/>
-        <w:t>is likely intended to be tenor, by its position)</w:t>
-      </w:r>
-      <w:r>
-        <w:t>; in 2 entries</w:t>
-      </w:r>
-      <w:r>
-        <w:t>,</w:t>
-      </w:r>
-      <w:r>
-        <w:t xml:space="preserve"> only 1</w:t>
-      </w:r>
-      <w:r>
-        <w:rPr>
-          <w:vertAlign w:val="superscript"/>
-        </w:rPr>
-        <w:t>st</w:t>
-      </w:r>
-      <w:r>
+        <w:t>,]</w:t>
+      </w:r>
+      <w:r>
+        <w:rPr>
+          <w:i/>
+        </w:rPr>
         <w:t xml:space="preserve"> </w:t>
       </w:r>
-    </w:p>
-    <w:p>
-      <w:r>
-        <w:tab/>
-      </w:r>
-      <w:r>
-        <w:tab/>
-      </w:r>
-      <w:r>
-        <w:t>note of 2</w:t>
-      </w:r>
-      <w:r>
-        <w:rPr>
-          <w:vertAlign w:val="superscript"/>
-        </w:rPr>
-        <w:t>nd</w:t>
-      </w:r>
-      <w:r>
-        <w:t xml:space="preserve"> voice down is present, so these are essentially 3-voice </w:t>
-      </w:r>
-    </w:p>
-    <w:p>
-      <w:r>
-        <w:tab/>
-      </w:r>
-      <w:r>
-        <w:tab/>
-        <w:t xml:space="preserve">settings </w:t>
-      </w:r>
-    </w:p>
-    <w:p>
-      <w:r>
-        <w:tab/>
-        <w:t xml:space="preserve">texts for MS. entries 2-5 written below treble part, suggesting that copyist </w:t>
-      </w:r>
-    </w:p>
-    <w:p>
-      <w:r>
-        <w:tab/>
-      </w:r>
-      <w:r>
-        <w:tab/>
-        <w:t>sang treble</w:t>
-      </w:r>
-    </w:p>
-    <w:p>
-      <w:r>
-        <w:tab/>
-        <w:t>MS. music entries:</w:t>
-      </w:r>
-    </w:p>
-    <w:p>
-      <w:r>
-        <w:tab/>
-      </w:r>
-      <w:r>
-        <w:tab/>
-        <w:t xml:space="preserve">a. l. [1] </w:t>
-      </w:r>
-      <w:r>
-        <w:rPr>
-          <w:i/>
-        </w:rPr>
-        <w:t>recto</w:t>
-      </w:r>
-      <w:r>
-        <w:t xml:space="preserve">: The Three Friends, melody, bass, </w:t>
-      </w:r>
-      <w:proofErr w:type="spellStart"/>
-      <w:r>
-        <w:t>Dm</w:t>
-      </w:r>
-      <w:proofErr w:type="spellEnd"/>
-      <w:r>
-        <w:t xml:space="preserve">, </w:t>
-      </w:r>
-    </w:p>
-    <w:p>
-      <w:r>
-        <w:tab/>
-      </w:r>
-      <w:r>
-        <w:tab/>
-      </w:r>
-      <w:r>
-        <w:tab/>
-        <w:t>55|4321|5,77|7U1D54|5</w:t>
-      </w:r>
-    </w:p>
-    <w:p>
-      <w:r>
-        <w:tab/>
-      </w:r>
-      <w:r>
-        <w:tab/>
-        <w:t xml:space="preserve">a. l. [1] </w:t>
-      </w:r>
-      <w:r>
-        <w:rPr>
-          <w:i/>
-        </w:rPr>
-        <w:t>verso</w:t>
-      </w:r>
-      <w:r>
-        <w:t xml:space="preserve">-a. l. [2] </w:t>
-      </w:r>
-      <w:r>
-        <w:rPr>
-          <w:i/>
-        </w:rPr>
-        <w:t>recto</w:t>
-      </w:r>
-      <w:r>
-        <w:t xml:space="preserve">: </w:t>
-      </w:r>
-      <w:r>
-        <w:rPr>
-          <w:smallCaps/>
-        </w:rPr>
-        <w:t>North Salem</w:t>
-      </w:r>
-      <w:r>
-        <w:t xml:space="preserve"> [by Jenks], 3 voices, </w:t>
-      </w:r>
-      <w:proofErr w:type="spellStart"/>
-      <w:r>
-        <w:t>Em</w:t>
-      </w:r>
-      <w:proofErr w:type="spellEnd"/>
-      <w:r>
-        <w:t xml:space="preserve">, </w:t>
-      </w:r>
-    </w:p>
-    <w:p>
-      <w:r>
-        <w:tab/>
-      </w:r>
-      <w:r>
-        <w:tab/>
-      </w:r>
-      <w:r>
-        <w:tab/>
-        <w:t xml:space="preserve">555|3157|U1, </w:t>
-      </w:r>
-      <w:proofErr w:type="gramStart"/>
-      <w:r>
-        <w:t>My</w:t>
-      </w:r>
-      <w:proofErr w:type="gramEnd"/>
-      <w:r>
-        <w:t xml:space="preserve"> soul come meditate the day</w:t>
-      </w:r>
-    </w:p>
-    <w:p>
-      <w:r>
-        <w:tab/>
-      </w:r>
-      <w:r>
-        <w:tab/>
-        <w:t xml:space="preserve">a. l. [2] </w:t>
-      </w:r>
-      <w:r>
-        <w:rPr>
-          <w:i/>
-        </w:rPr>
-        <w:t>verso</w:t>
-      </w:r>
-      <w:r>
-        <w:t xml:space="preserve">-a. l. [3] </w:t>
-      </w:r>
-      <w:r>
-        <w:rPr>
-          <w:i/>
-        </w:rPr>
-        <w:t>recto</w:t>
-      </w:r>
-      <w:r>
-        <w:t xml:space="preserve">: </w:t>
-      </w:r>
-      <w:r>
-        <w:rPr>
-          <w:smallCaps/>
-        </w:rPr>
-        <w:t>Cowper</w:t>
-      </w:r>
-      <w:r>
-        <w:t xml:space="preserve"> [possibly by Holden], 3 voices, Gm, </w:t>
-      </w:r>
-      <w:r>
-        <w:tab/>
-      </w:r>
-      <w:r>
-        <w:tab/>
-      </w:r>
-      <w:r>
-        <w:tab/>
-      </w:r>
-      <w:r>
-        <w:tab/>
-      </w:r>
-      <w:r>
-        <w:t xml:space="preserve">1|3355|1D#7U1, Forgive the song that falls so low; staff, bar </w:t>
-      </w:r>
-    </w:p>
-    <w:p>
-      <w:r>
-        <w:tab/>
-      </w:r>
-      <w:r>
-        <w:tab/>
-      </w:r>
-      <w:r>
-        <w:tab/>
-      </w:r>
-      <w:r>
-        <w:t>lines, clef, time signature, key signature, + 1</w:t>
-      </w:r>
-      <w:r>
-        <w:rPr>
-          <w:vertAlign w:val="superscript"/>
-        </w:rPr>
-        <w:t>st</w:t>
-      </w:r>
-      <w:r>
-        <w:t xml:space="preserve"> note supplied for </w:t>
-      </w:r>
-    </w:p>
-    <w:p>
-      <w:r>
-        <w:tab/>
-      </w:r>
-      <w:r>
-        <w:tab/>
-      </w:r>
-      <w:r>
-        <w:tab/>
-      </w:r>
-      <w:proofErr w:type="spellStart"/>
-      <w:r>
-        <w:t>counter part</w:t>
-      </w:r>
-      <w:proofErr w:type="spellEnd"/>
-      <w:r>
-        <w:t xml:space="preserve">, but no </w:t>
-      </w:r>
-      <w:r>
-        <w:t>more</w:t>
-      </w:r>
-    </w:p>
-    <w:p>
-      <w:r>
-        <w:tab/>
-      </w:r>
-      <w:r>
-        <w:tab/>
-        <w:t xml:space="preserve">a. l. [3] </w:t>
-      </w:r>
-      <w:r>
-        <w:rPr>
-          <w:i/>
-        </w:rPr>
-        <w:t>verso</w:t>
-      </w:r>
-      <w:r>
-        <w:t xml:space="preserve">-a. l. [4] </w:t>
-      </w:r>
-      <w:r>
-        <w:rPr>
-          <w:i/>
-        </w:rPr>
-        <w:t>recto</w:t>
-      </w:r>
-      <w:r>
-        <w:t xml:space="preserve">: </w:t>
-      </w:r>
-      <w:r>
-        <w:rPr>
-          <w:smallCaps/>
-        </w:rPr>
-        <w:t>Liberty</w:t>
-      </w:r>
-      <w:r>
-        <w:t xml:space="preserve"> [by Ingham], 3 voices, Am, </w:t>
-      </w:r>
-    </w:p>
-    <w:p>
-      <w:r>
-        <w:tab/>
-      </w:r>
-      <w:r>
-        <w:tab/>
-      </w:r>
-      <w:r>
-        <w:tab/>
-        <w:t xml:space="preserve">1|3345|312, Mortals can you refrain your tongues; staff, bar </w:t>
-      </w:r>
-    </w:p>
-    <w:p>
-      <w:r>
-        <w:tab/>
-      </w:r>
-      <w:r>
-        <w:tab/>
-      </w:r>
-      <w:r>
-        <w:tab/>
-        <w:t>lines, clef, time signature, + 1</w:t>
-      </w:r>
-      <w:r>
-        <w:rPr>
-          <w:vertAlign w:val="superscript"/>
-        </w:rPr>
-        <w:t>st</w:t>
-      </w:r>
-      <w:r>
-        <w:t xml:space="preserve"> note supplied for </w:t>
-      </w:r>
-      <w:proofErr w:type="spellStart"/>
-      <w:r>
-        <w:t>counter part</w:t>
-      </w:r>
-      <w:proofErr w:type="spellEnd"/>
-      <w:r>
-        <w:t xml:space="preserve">, </w:t>
-      </w:r>
-    </w:p>
-    <w:p>
-      <w:pPr>
-        <w:rPr>
-          <w:i/>
-        </w:rPr>
-      </w:pPr>
-      <w:r>
-        <w:tab/>
-      </w:r>
-      <w:r>
-        <w:tab/>
-      </w:r>
-      <w:r>
-        <w:tab/>
-        <w:t xml:space="preserve">but no more; printed before 1821 only in Bushnell, </w:t>
-      </w:r>
-      <w:r>
-        <w:rPr>
-          <w:i/>
-        </w:rPr>
-        <w:t xml:space="preserve">The Musical </w:t>
-      </w:r>
-    </w:p>
-    <w:p>
-      <w:r>
-        <w:rPr>
-          <w:i/>
-        </w:rPr>
-        <w:tab/>
-      </w:r>
-      <w:r>
-        <w:rPr>
-          <w:i/>
-        </w:rPr>
-        <w:tab/>
-      </w:r>
-      <w:r>
-        <w:rPr>
-          <w:i/>
-        </w:rPr>
-        <w:tab/>
-        <w:t>Synopsis</w:t>
-      </w:r>
-      <w:r>
-        <w:t xml:space="preserve"> (1807)</w:t>
-      </w:r>
-    </w:p>
-    <w:p>
-      <w:r>
-        <w:tab/>
-      </w:r>
-      <w:r>
-        <w:tab/>
-        <w:t xml:space="preserve"> a. l. [4] </w:t>
-      </w:r>
-      <w:r>
-        <w:rPr>
-          <w:i/>
-        </w:rPr>
-        <w:t>verso</w:t>
-      </w:r>
-      <w:r>
-        <w:t xml:space="preserve">-a. l. [5] </w:t>
-      </w:r>
-      <w:r>
-        <w:rPr>
-          <w:i/>
-        </w:rPr>
-        <w:t>recto</w:t>
-      </w:r>
-      <w:r>
-        <w:t xml:space="preserve">: </w:t>
-      </w:r>
-      <w:r>
-        <w:rPr>
-          <w:smallCaps/>
-        </w:rPr>
-        <w:t>David’s Lamentation</w:t>
-      </w:r>
-      <w:r>
-        <w:t xml:space="preserve"> [by Billings], 4 voices, </w:t>
-      </w:r>
-    </w:p>
-    <w:p>
-      <w:r>
-        <w:tab/>
-      </w:r>
-      <w:r>
-        <w:tab/>
-      </w:r>
-      <w:r>
-        <w:tab/>
-        <w:t>Am, 112|32|323|4[-]2D7, David the king was grieved &amp; moved</w:t>
-      </w:r>
-    </w:p>
-    <w:p>
-      <w:r>
-        <w:tab/>
-      </w:r>
-      <w:r>
-        <w:tab/>
-        <w:t xml:space="preserve">a. l. [6] </w:t>
-      </w:r>
-      <w:r>
-        <w:rPr>
-          <w:i/>
-        </w:rPr>
-        <w:t>verso</w:t>
-      </w:r>
-      <w:r>
-        <w:t xml:space="preserve">: penciled notes on </w:t>
-      </w:r>
-      <w:proofErr w:type="spellStart"/>
-      <w:r>
-        <w:t>clefless</w:t>
-      </w:r>
-      <w:proofErr w:type="spellEnd"/>
-      <w:r>
-        <w:t xml:space="preserve"> staff: 8 whole notes (with </w:t>
-      </w:r>
-    </w:p>
-    <w:p>
-      <w:r>
-        <w:tab/>
-      </w:r>
-      <w:r>
-        <w:tab/>
-      </w:r>
-      <w:r>
-        <w:tab/>
-        <w:t xml:space="preserve">treble clef, would be E F G </w:t>
-      </w:r>
-      <w:proofErr w:type="gramStart"/>
-      <w:r>
-        <w:t>A</w:t>
-      </w:r>
-      <w:proofErr w:type="gramEnd"/>
-      <w:r>
-        <w:t xml:space="preserve"> </w:t>
-      </w:r>
-      <w:proofErr w:type="spellStart"/>
-      <w:r>
-        <w:t>A</w:t>
-      </w:r>
-      <w:proofErr w:type="spellEnd"/>
-      <w:r>
-        <w:t xml:space="preserve"> G F E; vocal exercise?) then 6 </w:t>
-      </w:r>
-    </w:p>
-    <w:p>
-      <w:r>
-        <w:lastRenderedPageBreak/>
-        <w:tab/>
-      </w:r>
-      <w:r>
-        <w:tab/>
-      </w:r>
-      <w:r>
-        <w:tab/>
-        <w:t xml:space="preserve">eighth notes (marked above these: E f </w:t>
-      </w:r>
-      <w:proofErr w:type="spellStart"/>
-      <w:r>
-        <w:t>f</w:t>
-      </w:r>
-      <w:proofErr w:type="spellEnd"/>
-      <w:r>
-        <w:t xml:space="preserve"> [f?] E C) + 8 additional </w:t>
-      </w:r>
-    </w:p>
-    <w:p>
-      <w:r>
-        <w:tab/>
-      </w:r>
-      <w:r>
-        <w:tab/>
-      </w:r>
-      <w:r>
-        <w:tab/>
-        <w:t xml:space="preserve">note letter-names, B a c a d [d?] [d?] [a?] </w:t>
-      </w:r>
-    </w:p>
-    <w:p>
-      <w:r>
-        <w:tab/>
-      </w:r>
-      <w:r>
-        <w:rPr>
-          <w:b/>
-        </w:rPr>
-        <w:t>DP A0105; Catalog Record #355737</w:t>
-      </w:r>
-    </w:p>
-    <w:p/>
-    <w:p>
-      <w:r>
-        <w:rPr>
-          <w:smallCaps/>
-        </w:rPr>
-        <w:t xml:space="preserve">2.  </w:t>
-      </w:r>
-      <w:proofErr w:type="spellStart"/>
-      <w:r>
-        <w:rPr>
-          <w:smallCaps/>
-        </w:rPr>
-        <w:t>Adeste</w:t>
-      </w:r>
-      <w:proofErr w:type="spellEnd"/>
-      <w:r>
-        <w:rPr>
-          <w:smallCaps/>
-        </w:rPr>
-        <w:t xml:space="preserve"> </w:t>
-      </w:r>
-      <w:proofErr w:type="spellStart"/>
-      <w:proofErr w:type="gramStart"/>
-      <w:r>
-        <w:rPr>
-          <w:smallCaps/>
-        </w:rPr>
-        <w:t>Fideles</w:t>
-      </w:r>
-      <w:proofErr w:type="spellEnd"/>
-      <w:r>
-        <w:t>[</w:t>
-      </w:r>
-      <w:proofErr w:type="gramEnd"/>
-      <w:r>
-        <w:t xml:space="preserve">,] the favorite Portuguese Hymn.  </w:t>
+      <w:r>
+        <w:t xml:space="preserve">the favorite Portuguese Hymn.  </w:t>
       </w:r>
       <w:r>
         <w:t xml:space="preserve">New York: J. Hewitt, [1804-1807] (see </w:t>
@@ -12224,22 +12217,10 @@
         <w:rPr>
           <w:i/>
         </w:rPr>
-        <w:t>Philade</w:t>
-      </w:r>
-      <w:r>
-        <w:rPr>
-          <w:i/>
-        </w:rPr>
-        <w:t>lphia Harmony, or, A Collection</w:t>
-      </w:r>
-      <w:r>
-        <w:rPr>
-          <w:i/>
-        </w:rPr>
-        <w:t xml:space="preserve"> of Psalm Tunes, Hymns, and Anthems</w:t>
-      </w:r>
-      <w:r>
-        <w:t>.  Philadelphia: for the authors, [1790].  [2</w:t>
+        <w:t xml:space="preserve">Philadelphia Harmony, or, A Collection of Psalm Tunes, Hymns, and Anthems.  </w:t>
+      </w:r>
+      <w:r>
+        <w:t>Philadelphia: for the authors, [1790].  [2</w:t>
       </w:r>
       <w:r>
         <w:rPr>
@@ -17841,7 +17822,12 @@
         <w:t>Exhortation</w:t>
       </w:r>
       <w:r>
-        <w:t xml:space="preserve"> on p. 71 (“O, may thy spirit guide </w:t>
+        <w:t xml:space="preserve"> on p. 71 (“O, may </w:t>
+      </w:r>
+      <w:bookmarkStart w:id="0" w:name="_GoBack"/>
+      <w:bookmarkEnd w:id="0"/>
+      <w:r>
+        <w:t xml:space="preserve">thy spirit guide </w:t>
       </w:r>
       <w:proofErr w:type="gramStart"/>
       <w:r>
@@ -18042,7 +18028,6 @@
       <w:r>
         <w:t xml:space="preserve">, Thomas H. </w:t>
       </w:r>
-      <w:bookmarkStart w:id="0" w:name="_GoBack"/>
       <w:r>
         <w:rPr>
           <w:i/>
@@ -18101,7 +18086,6 @@
         </w:rPr>
         <w:t xml:space="preserve">.  </w:t>
       </w:r>
-      <w:bookmarkEnd w:id="0"/>
       <w:r>
         <w:t>3</w:t>
       </w:r>
@@ -28292,7 +28276,6 @@
   <w:style w:type="character" w:default="1" w:styleId="DefaultParagraphFont">
     <w:name w:val="Default Paragraph Font"/>
     <w:uiPriority w:val="1"/>
-    <w:semiHidden/>
     <w:unhideWhenUsed/>
   </w:style>
   <w:style w:type="table" w:default="1" w:styleId="TableNormal">
@@ -28698,7 +28681,7 @@
 </file>
 
 <file path=customXml/itemProps1.xml><?xml version="1.0" encoding="utf-8"?>
-<ds:datastoreItem xmlns:ds="http://schemas.openxmlformats.org/officeDocument/2006/customXml" ds:itemID="{50089B2D-A93C-4FAE-98F3-1AC1CF2E5EF7}">
+<ds:datastoreItem xmlns:ds="http://schemas.openxmlformats.org/officeDocument/2006/customXml" ds:itemID="{1C983AFF-7D4E-4731-BAE2-0B817C6DDF0A}">
   <ds:schemaRefs>
     <ds:schemaRef ds:uri="http://schemas.openxmlformats.org/officeDocument/2006/bibliography"/>
   </ds:schemaRefs>

</xml_diff>